<commit_message>
Updated the report and added the relevant email conversation.
</commit_message>
<xml_diff>
--- a/FakeBlogDetectionReport.docx
+++ b/FakeBlogDetectionReport.docx
@@ -17,6 +17,8 @@
         </w:rPr>
         <w:t>Distribution good and spam blogs in the dataset</w:t>
       </w:r>
+      <w:bookmarkStart w:id="0" w:name="_GoBack"/>
+      <w:bookmarkEnd w:id="0"/>
     </w:p>
     <w:tbl>
       <w:tblPr>
@@ -182,15 +184,42 @@
         <w:spacing w:after="0"/>
         <w:rPr>
           <w:rFonts w:cstheme="minorHAnsi"/>
+          <w:b/>
           <w:color w:val="000000"/>
-        </w:rPr>
-      </w:pPr>
-      <w:r>
-        <w:rPr>
-          <w:rFonts w:cstheme="minorHAnsi"/>
+          <w:sz w:val="28"/>
+        </w:rPr>
+      </w:pPr>
+      <w:r>
+        <w:rPr>
+          <w:rFonts w:cstheme="minorHAnsi"/>
+          <w:b/>
           <w:color w:val="000000"/>
-        </w:rPr>
-        <w:t>First experiment that was run is listed below,</w:t>
+          <w:sz w:val="28"/>
+        </w:rPr>
+        <w:t>Experiment 1:</w:t>
+      </w:r>
+    </w:p>
+    <w:p>
+      <w:pPr>
+        <w:spacing w:after="0"/>
+        <w:rPr>
+          <w:rFonts w:cstheme="minorHAnsi"/>
+          <w:color w:val="000000"/>
+        </w:rPr>
+      </w:pPr>
+      <w:r>
+        <w:rPr>
+          <w:rFonts w:cstheme="minorHAnsi"/>
+          <w:color w:val="000000"/>
+        </w:rPr>
+        <w:t>The details of this experiment are</w:t>
+      </w:r>
+      <w:r>
+        <w:rPr>
+          <w:rFonts w:cstheme="minorHAnsi"/>
+          <w:color w:val="000000"/>
+        </w:rPr>
+        <w:t xml:space="preserve"> listed below,</w:t>
       </w:r>
     </w:p>
     <w:p>
@@ -246,10 +275,36 @@
           <w:rFonts w:cstheme="minorHAnsi"/>
           <w:color w:val="000000"/>
         </w:rPr>
-        <w:t xml:space="preserve"> from the dataset (spam and good blogs)</w:t>
-      </w:r>
-      <w:bookmarkStart w:id="0" w:name="_GoBack"/>
-      <w:bookmarkEnd w:id="0"/>
+        <w:t xml:space="preserve"> from </w:t>
+      </w:r>
+      <w:r>
+        <w:rPr>
+          <w:rFonts w:cstheme="minorHAnsi"/>
+          <w:color w:val="000000"/>
+        </w:rPr>
+        <w:t xml:space="preserve">whole of </w:t>
+      </w:r>
+      <w:r>
+        <w:rPr>
+          <w:rFonts w:cstheme="minorHAnsi"/>
+          <w:color w:val="000000"/>
+        </w:rPr>
+        <w:t xml:space="preserve">the </w:t>
+      </w:r>
+      <w:r>
+        <w:rPr>
+          <w:rFonts w:cstheme="minorHAnsi"/>
+          <w:color w:val="000000"/>
+        </w:rPr>
+        <w:t xml:space="preserve">corresponding </w:t>
+      </w:r>
+      <w:r>
+        <w:rPr>
+          <w:rFonts w:cstheme="minorHAnsi"/>
+          <w:color w:val="000000"/>
+        </w:rPr>
+        <w:t>dataset (spam and good blogs)</w:t>
+      </w:r>
     </w:p>
     <w:tbl>
       <w:tblPr>
@@ -2511,21 +2566,19 @@
         </w:rPr>
         <w:t xml:space="preserve">Each of these experiments </w:t>
       </w:r>
-      <w:proofErr w:type="gramStart"/>
       <w:r>
         <w:rPr>
           <w:rFonts w:cstheme="minorHAnsi"/>
           <w:color w:val="000000"/>
         </w:rPr>
-        <w:t>were</w:t>
-      </w:r>
-      <w:proofErr w:type="gramEnd"/>
+        <w:t>was</w:t>
+      </w:r>
       <w:r>
         <w:rPr>
           <w:rFonts w:cstheme="minorHAnsi"/>
           <w:color w:val="000000"/>
         </w:rPr>
-        <w:t xml:space="preserve"> run by sampling data randomly from the whole of the corpus.</w:t>
+        <w:t xml:space="preserve"> run by sampling data randomly from whole of the corpus.</w:t>
       </w:r>
     </w:p>
     <w:p>
@@ -2597,78 +2650,40 @@
         </w:rPr>
         <w:t>”.</w:t>
       </w:r>
+      <w:r>
+        <w:rPr>
+          <w:rFonts w:cstheme="minorHAnsi"/>
+        </w:rPr>
+        <w:t xml:space="preserve"> They both are checked into the repository (</w:t>
+      </w:r>
+      <w:hyperlink r:id="rId6" w:history="1">
+        <w:r>
+          <w:rPr>
+            <w:rStyle w:val="Hyperlink"/>
+          </w:rPr>
+          <w:t>https://github.com/b-anand/FakeBlogDetection</w:t>
+        </w:r>
+      </w:hyperlink>
+      <w:r>
+        <w:t>).</w:t>
+      </w:r>
     </w:p>
     <w:p>
       <w:pPr>
-        <w:rPr>
-          <w:rFonts w:cstheme="minorHAnsi"/>
-        </w:rPr>
-      </w:pPr>
-      <w:r>
-        <w:rPr>
-          <w:rFonts w:cstheme="minorHAnsi"/>
-        </w:rPr>
-        <w:t xml:space="preserve">The </w:t>
-      </w:r>
-      <w:r>
-        <w:rPr>
-          <w:rFonts w:cstheme="minorHAnsi"/>
-        </w:rPr>
-        <w:t xml:space="preserve">highlighted </w:t>
-      </w:r>
-      <w:r>
-        <w:rPr>
-          <w:rFonts w:cstheme="minorHAnsi"/>
-        </w:rPr>
-        <w:t>result show</w:t>
-      </w:r>
-      <w:r>
-        <w:rPr>
-          <w:rFonts w:cstheme="minorHAnsi"/>
-        </w:rPr>
-        <w:t>s</w:t>
-      </w:r>
-      <w:r>
-        <w:rPr>
-          <w:rFonts w:cstheme="minorHAnsi"/>
-        </w:rPr>
-        <w:t xml:space="preserve"> that</w:t>
-      </w:r>
-      <w:r>
-        <w:rPr>
-          <w:rFonts w:cstheme="minorHAnsi"/>
-        </w:rPr>
-        <w:t xml:space="preserve"> </w:t>
-      </w:r>
-      <w:r>
-        <w:rPr>
-          <w:rFonts w:cstheme="minorHAnsi"/>
-        </w:rPr>
-        <w:t>TF-IDF</w:t>
-      </w:r>
-      <w:r>
-        <w:rPr>
-          <w:rFonts w:cstheme="minorHAnsi"/>
-        </w:rPr>
-        <w:t xml:space="preserve"> based </w:t>
-      </w:r>
-      <w:r>
-        <w:rPr>
-          <w:rFonts w:cstheme="minorHAnsi"/>
-        </w:rPr>
-        <w:t xml:space="preserve">feature vector creation for both train and test set </w:t>
-      </w:r>
-      <w:r>
-        <w:rPr>
-          <w:rFonts w:cstheme="minorHAnsi"/>
-        </w:rPr>
-        <w:t xml:space="preserve">has better performance when compared to the other two approaches. </w:t>
-      </w:r>
-      <w:r>
-        <w:rPr>
-          <w:rFonts w:cstheme="minorHAnsi"/>
-        </w:rPr>
-        <w:t>I took this combination for comparison because the test set has enough representation of the dataset.</w:t>
+        <w:spacing w:after="0"/>
+        <w:rPr>
+          <w:rFonts w:cstheme="minorHAnsi"/>
+          <w:b/>
+          <w:sz w:val="24"/>
+        </w:rPr>
+      </w:pPr>
+      <w:r>
+        <w:rPr>
+          <w:rFonts w:cstheme="minorHAnsi"/>
+          <w:b/>
+          <w:sz w:val="24"/>
+        </w:rPr>
+        <w:t>Analysis:</w:t>
       </w:r>
     </w:p>
     <w:p>
@@ -2681,7 +2696,110 @@
         <w:rPr>
           <w:rFonts w:cstheme="minorHAnsi"/>
         </w:rPr>
-        <w:t xml:space="preserve">Second experiment includes picking </w:t>
+        <w:t xml:space="preserve">The </w:t>
+      </w:r>
+      <w:r>
+        <w:rPr>
+          <w:rFonts w:cstheme="minorHAnsi"/>
+        </w:rPr>
+        <w:t xml:space="preserve">above </w:t>
+      </w:r>
+      <w:r>
+        <w:rPr>
+          <w:rFonts w:cstheme="minorHAnsi"/>
+        </w:rPr>
+        <w:t xml:space="preserve">highlighted </w:t>
+      </w:r>
+      <w:r>
+        <w:rPr>
+          <w:rFonts w:cstheme="minorHAnsi"/>
+        </w:rPr>
+        <w:t>result show</w:t>
+      </w:r>
+      <w:r>
+        <w:rPr>
+          <w:rFonts w:cstheme="minorHAnsi"/>
+        </w:rPr>
+        <w:t>s</w:t>
+      </w:r>
+      <w:r>
+        <w:rPr>
+          <w:rFonts w:cstheme="minorHAnsi"/>
+        </w:rPr>
+        <w:t xml:space="preserve"> that</w:t>
+      </w:r>
+      <w:r>
+        <w:rPr>
+          <w:rFonts w:cstheme="minorHAnsi"/>
+        </w:rPr>
+        <w:t xml:space="preserve"> </w:t>
+      </w:r>
+      <w:r>
+        <w:rPr>
+          <w:rFonts w:cstheme="minorHAnsi"/>
+        </w:rPr>
+        <w:t>TF-IDF</w:t>
+      </w:r>
+      <w:r>
+        <w:rPr>
+          <w:rFonts w:cstheme="minorHAnsi"/>
+        </w:rPr>
+        <w:t xml:space="preserve"> based </w:t>
+      </w:r>
+      <w:r>
+        <w:rPr>
+          <w:rFonts w:cstheme="minorHAnsi"/>
+        </w:rPr>
+        <w:t xml:space="preserve">feature vector creation for both train and test set </w:t>
+      </w:r>
+      <w:r>
+        <w:rPr>
+          <w:rFonts w:cstheme="minorHAnsi"/>
+        </w:rPr>
+        <w:t xml:space="preserve">has better performance when compared to the other two approaches. </w:t>
+      </w:r>
+      <w:r>
+        <w:rPr>
+          <w:rFonts w:cstheme="minorHAnsi"/>
+        </w:rPr>
+        <w:t>I took this combination for comparison because the test set has enough representation of the dataset.</w:t>
+      </w:r>
+    </w:p>
+    <w:p>
+      <w:pPr>
+        <w:spacing w:after="0"/>
+        <w:rPr>
+          <w:rFonts w:cstheme="minorHAnsi"/>
+          <w:b/>
+          <w:sz w:val="28"/>
+        </w:rPr>
+      </w:pPr>
+      <w:r>
+        <w:rPr>
+          <w:rFonts w:cstheme="minorHAnsi"/>
+          <w:b/>
+          <w:sz w:val="28"/>
+        </w:rPr>
+        <w:t>Experiment 2:</w:t>
+      </w:r>
+    </w:p>
+    <w:p>
+      <w:pPr>
+        <w:rPr>
+          <w:rFonts w:cstheme="minorHAnsi"/>
+        </w:rPr>
+      </w:pPr>
+      <w:r>
+        <w:rPr>
+          <w:rFonts w:cstheme="minorHAnsi"/>
+        </w:rPr>
+        <w:t xml:space="preserve">This experiment </w:t>
+      </w:r>
+      <w:r>
+        <w:rPr>
+          <w:rFonts w:cstheme="minorHAnsi"/>
+        </w:rPr>
+        <w:t xml:space="preserve">includes picking </w:t>
       </w:r>
       <w:r>
         <w:rPr>
@@ -3158,12 +3276,29 @@
     </w:p>
     <w:p>
       <w:pPr>
-        <w:pStyle w:val="ListParagraph"/>
         <w:spacing w:after="0"/>
         <w:rPr>
           <w:rFonts w:cstheme="minorHAnsi"/>
         </w:rPr>
       </w:pPr>
+    </w:p>
+    <w:p>
+      <w:pPr>
+        <w:spacing w:after="0"/>
+        <w:rPr>
+          <w:rFonts w:cstheme="minorHAnsi"/>
+          <w:b/>
+          <w:sz w:val="24"/>
+        </w:rPr>
+      </w:pPr>
+      <w:r>
+        <w:rPr>
+          <w:rFonts w:cstheme="minorHAnsi"/>
+          <w:b/>
+          <w:sz w:val="24"/>
+        </w:rPr>
+        <w:t>Analysis:</w:t>
+      </w:r>
     </w:p>
     <w:p>
       <w:pPr>
@@ -4489,6 +4624,13 @@
     </w:p>
     <w:p>
       <w:pPr>
+        <w:rPr>
+          <w:rFonts w:cstheme="minorHAnsi"/>
+        </w:rPr>
+      </w:pPr>
+    </w:p>
+    <w:p>
+      <w:pPr>
         <w:pStyle w:val="ListParagraph"/>
         <w:numPr>
           <w:ilvl w:val="0"/>
@@ -4543,6 +4685,10 @@
         <w:tc>
           <w:tcPr>
             <w:tcW w:w="1040" w:type="dxa"/>
+            <w:tcBorders>
+              <w:top w:val="single" w:sz="4" w:space="0" w:color="auto"/>
+              <w:bottom w:val="nil"/>
+            </w:tcBorders>
             <w:shd w:val="clear" w:color="auto" w:fill="auto"/>
             <w:vAlign w:val="center"/>
             <w:hideMark/>
@@ -4560,7 +4706,6 @@
                 <w:rFonts w:ascii="Calibri" w:eastAsia="Times New Roman" w:hAnsi="Calibri" w:cs="Calibri"/>
                 <w:color w:val="000000"/>
               </w:rPr>
-              <w:lastRenderedPageBreak/>
               <w:t>com</w:t>
             </w:r>
           </w:p>
@@ -4598,7 +4743,9 @@
           <w:tcPr>
             <w:tcW w:w="1380" w:type="dxa"/>
             <w:tcBorders>
+              <w:top w:val="single" w:sz="4" w:space="0" w:color="auto"/>
               <w:left w:val="single" w:sz="4" w:space="0" w:color="auto"/>
+              <w:bottom w:val="nil"/>
             </w:tcBorders>
             <w:shd w:val="clear" w:color="auto" w:fill="auto"/>
             <w:vAlign w:val="center"/>
@@ -4624,6 +4771,10 @@
         <w:tc>
           <w:tcPr>
             <w:tcW w:w="1120" w:type="dxa"/>
+            <w:tcBorders>
+              <w:top w:val="single" w:sz="4" w:space="0" w:color="auto"/>
+              <w:bottom w:val="nil"/>
+            </w:tcBorders>
             <w:shd w:val="clear" w:color="auto" w:fill="auto"/>
             <w:vAlign w:val="center"/>
             <w:hideMark/>
@@ -4653,6 +4804,9 @@
         <w:tc>
           <w:tcPr>
             <w:tcW w:w="1040" w:type="dxa"/>
+            <w:tcBorders>
+              <w:top w:val="nil"/>
+            </w:tcBorders>
             <w:shd w:val="clear" w:color="auto" w:fill="auto"/>
             <w:vAlign w:val="center"/>
             <w:hideMark/>
@@ -4709,6 +4863,7 @@
           <w:tcPr>
             <w:tcW w:w="1380" w:type="dxa"/>
             <w:tcBorders>
+              <w:top w:val="nil"/>
               <w:left w:val="single" w:sz="4" w:space="0" w:color="auto"/>
             </w:tcBorders>
             <w:shd w:val="clear" w:color="auto" w:fill="auto"/>
@@ -4735,6 +4890,9 @@
         <w:tc>
           <w:tcPr>
             <w:tcW w:w="1120" w:type="dxa"/>
+            <w:tcBorders>
+              <w:top w:val="nil"/>
+            </w:tcBorders>
             <w:shd w:val="clear" w:color="auto" w:fill="auto"/>
             <w:vAlign w:val="center"/>
             <w:hideMark/>
@@ -5774,6 +5932,7 @@
         <w:rPr>
           <w:noProof/>
         </w:rPr>
+        <w:lastRenderedPageBreak/>
         <w:drawing>
           <wp:inline distT="0" distB="0" distL="0" distR="0">
             <wp:extent cx="5943600" cy="4810441"/>
@@ -5792,7 +5951,7 @@
                     </pic:cNvPicPr>
                   </pic:nvPicPr>
                   <pic:blipFill>
-                    <a:blip r:embed="rId6">
+                    <a:blip r:embed="rId7">
                       <a:extLst>
                         <a:ext uri="{28A0092B-C50C-407E-A947-70E740481C1C}">
                           <a14:useLocalDpi xmlns:a14="http://schemas.microsoft.com/office/drawing/2010/main" val="0"/>
@@ -5834,7 +5993,6 @@
         <w:rPr>
           <w:rFonts w:cstheme="minorHAnsi"/>
         </w:rPr>
-        <w:lastRenderedPageBreak/>
         <w:t>The above plot shows that the terms like “buy low”</w:t>
       </w:r>
       <w:proofErr w:type="gramStart"/>
@@ -5862,6 +6020,7 @@
         <w:rPr>
           <w:noProof/>
         </w:rPr>
+        <w:lastRenderedPageBreak/>
         <w:drawing>
           <wp:inline distT="0" distB="0" distL="0" distR="0">
             <wp:extent cx="5943600" cy="4810441"/>
@@ -5880,7 +6039,7 @@
                     </pic:cNvPicPr>
                   </pic:nvPicPr>
                   <pic:blipFill>
-                    <a:blip r:embed="rId7">
+                    <a:blip r:embed="rId8">
                       <a:extLst>
                         <a:ext uri="{28A0092B-C50C-407E-A947-70E740481C1C}">
                           <a14:useLocalDpi xmlns:a14="http://schemas.microsoft.com/office/drawing/2010/main" val="0"/>
@@ -6723,6 +6882,18 @@
       <w:szCs w:val="16"/>
     </w:rPr>
   </w:style>
+  <w:style w:type="character" w:styleId="Hyperlink">
+    <w:name w:val="Hyperlink"/>
+    <w:basedOn w:val="DefaultParagraphFont"/>
+    <w:uiPriority w:val="99"/>
+    <w:semiHidden/>
+    <w:unhideWhenUsed/>
+    <w:rsid w:val="00B0214C"/>
+    <w:rPr>
+      <w:color w:val="0000FF"/>
+      <w:u w:val="single"/>
+    </w:rPr>
+  </w:style>
 </w:styles>
 </file>
 
@@ -6978,6 +7149,18 @@
       <w:rFonts w:ascii="Tahoma" w:hAnsi="Tahoma" w:cs="Tahoma"/>
       <w:sz w:val="16"/>
       <w:szCs w:val="16"/>
+    </w:rPr>
+  </w:style>
+  <w:style w:type="character" w:styleId="Hyperlink">
+    <w:name w:val="Hyperlink"/>
+    <w:basedOn w:val="DefaultParagraphFont"/>
+    <w:uiPriority w:val="99"/>
+    <w:semiHidden/>
+    <w:unhideWhenUsed/>
+    <w:rsid w:val="00B0214C"/>
+    <w:rPr>
+      <w:color w:val="0000FF"/>
+      <w:u w:val="single"/>
     </w:rPr>
   </w:style>
 </w:styles>

</xml_diff>